<commit_message>
Enhancement:update icon,update login tips...
</commit_message>
<xml_diff>
--- a/doc/论文.docx
+++ b/doc/论文.docx
@@ -773,6 +773,7 @@
         </w:rPr>
         <w:t>一</w:t>
       </w:r>
+      <w:proofErr w:type="gramEnd"/>
       <w:r>
         <w:rPr>
           <w:rFonts w:hint="eastAsia"/>
@@ -783,7 +784,6 @@
         </w:rPr>
         <w:t>九</w:t>
       </w:r>
-      <w:proofErr w:type="gramEnd"/>
       <w:r>
         <w:rPr>
           <w:b/>
@@ -5843,7 +5843,7 @@
           <w:sz w:val="24"/>
           <w:shd w:val="clear" w:color="auto" w:fill="FFFFFF"/>
         </w:rPr>
-        <w:t>控各个</w:t>
+        <w:t>控各</w:t>
       </w:r>
       <w:proofErr w:type="gramEnd"/>
       <w:r>
@@ -5853,7 +5853,7 @@
           <w:sz w:val="24"/>
           <w:shd w:val="clear" w:color="auto" w:fill="FFFFFF"/>
         </w:rPr>
-        <w:t>环节。平台销售容易掀起价格战，导致利润率下降，价格策略失去控制。另外，平台的假货问题也是消费者们十分关注的问题之一。为了取得成功，零售商必须摸索出大型平台与垂直平台之间的差异。</w:t>
+        <w:t>个环节。平台销售容易掀起价格战，导致利润率下降，价格策略失去控制。另外，平台的假货问题也是消费者们十分关注的问题之一。为了取得成功，零售商必须摸索出大型平台与垂直平台之间的差异。</w:t>
       </w:r>
     </w:p>
     <w:p>
@@ -7947,17 +7947,7 @@
           <w:sz w:val="24"/>
           <w:szCs w:val="21"/>
         </w:rPr>
-        <w:t>由于硬件资源与人数有限，研究方</w:t>
-      </w:r>
-      <w:bookmarkStart w:id="6" w:name="_GoBack"/>
-      <w:bookmarkEnd w:id="6"/>
-      <w:r>
-        <w:rPr>
-          <w:rFonts w:hAnsi="宋体" w:cs="宋体" w:hint="eastAsia"/>
-          <w:sz w:val="24"/>
-          <w:szCs w:val="21"/>
-        </w:rPr>
-        <w:t>式主要以理论</w:t>
+        <w:t>由于硬件资源与人数有限，研究方式主要以理论</w:t>
       </w:r>
       <w:r>
         <w:rPr>
@@ -8494,10 +8484,10 @@
       <w:pPr>
         <w:pStyle w:val="1"/>
       </w:pPr>
-      <w:bookmarkStart w:id="7" w:name="_Toc10537"/>
-      <w:bookmarkStart w:id="8" w:name="_Toc416115678"/>
-      <w:bookmarkStart w:id="9" w:name="_Toc9456"/>
-      <w:bookmarkStart w:id="10" w:name="_Toc418435297"/>
+      <w:bookmarkStart w:id="6" w:name="_Toc10537"/>
+      <w:bookmarkStart w:id="7" w:name="_Toc416115678"/>
+      <w:bookmarkStart w:id="8" w:name="_Toc9456"/>
+      <w:bookmarkStart w:id="9" w:name="_Toc418435297"/>
       <w:r>
         <w:rPr>
           <w:rFonts w:hint="eastAsia"/>
@@ -8512,10 +8502,10 @@
         </w:rPr>
         <w:t>技术简介</w:t>
       </w:r>
+      <w:bookmarkEnd w:id="6"/>
       <w:bookmarkEnd w:id="7"/>
       <w:bookmarkEnd w:id="8"/>
       <w:bookmarkEnd w:id="9"/>
-      <w:bookmarkEnd w:id="10"/>
       <w:proofErr w:type="spellEnd"/>
     </w:p>
     <w:p>
@@ -12540,7 +12530,10 @@
     <w:p>
       <w:pPr>
         <w:pStyle w:val="ab"/>
-        <w:ind w:left="844" w:firstLineChars="0" w:firstLine="0"/>
+        <w:ind w:left="845" w:firstLineChars="0" w:firstLine="0"/>
+        <w:rPr>
+          <w:rFonts w:hint="eastAsia"/>
+        </w:rPr>
       </w:pPr>
       <w:r>
         <w:rPr>
@@ -12560,6 +12553,48 @@
         </w:rPr>
         <w:t>进行管理，角色所授予的菜单进行管理</w:t>
       </w:r>
+    </w:p>
+    <w:p>
+      <w:pPr>
+        <w:pStyle w:val="ab"/>
+        <w:numPr>
+          <w:ilvl w:val="0"/>
+          <w:numId w:val="14"/>
+        </w:numPr>
+        <w:ind w:firstLineChars="0"/>
+      </w:pPr>
+      <w:r>
+        <w:rPr>
+          <w:rFonts w:hint="eastAsia"/>
+        </w:rPr>
+        <w:t>功能需求：查看后台用户</w:t>
+      </w:r>
+    </w:p>
+    <w:p>
+      <w:pPr>
+        <w:pStyle w:val="ab"/>
+        <w:ind w:left="845" w:firstLineChars="0" w:firstLine="0"/>
+        <w:rPr>
+          <w:rFonts w:hint="eastAsia"/>
+        </w:rPr>
+      </w:pPr>
+      <w:r>
+        <w:rPr>
+          <w:rFonts w:hint="eastAsia"/>
+        </w:rPr>
+        <w:t>描述：查看后台用户（用户的激活状态、用户的创建时间更新时间等），并可以对用户进行修改，以及对用户关联角色、删除、禁用和激活等操作</w:t>
+      </w:r>
+    </w:p>
+    <w:p>
+      <w:pPr>
+        <w:pStyle w:val="ab"/>
+        <w:ind w:left="840" w:firstLineChars="0" w:firstLine="0"/>
+        <w:rPr>
+          <w:rFonts w:hint="eastAsia"/>
+        </w:rPr>
+      </w:pPr>
+      <w:bookmarkStart w:id="10" w:name="_GoBack"/>
+      <w:bookmarkEnd w:id="10"/>
     </w:p>
     <w:p>
       <w:pPr>
@@ -12760,6 +12795,7 @@
         <w:rPr>
           <w:rFonts w:hint="eastAsia"/>
         </w:rPr>
+        <w:lastRenderedPageBreak/>
         <w:t>3</w:t>
       </w:r>
       <w:r>
@@ -12803,14 +12839,7 @@
         <w:rPr>
           <w:rFonts w:hint="eastAsia"/>
         </w:rPr>
-        <w:t>描述：通过大数据方对后台数据统计后写入后台系统的数据库，然后通过后台管理</w:t>
-      </w:r>
-      <w:r>
-        <w:rPr>
-          <w:rFonts w:hint="eastAsia"/>
-        </w:rPr>
-        <w:lastRenderedPageBreak/>
-        <w:t>平台可以进行相应的图形化展示，可以清晰客观的分析用户的交易画像。</w:t>
+        <w:t>描述：通过大数据方对后台数据统计后写入后台系统的数据库，然后通过后台管理平台可以进行相应的图形化展示，可以清晰客观的分析用户的交易画像。</w:t>
       </w:r>
     </w:p>
     <w:p>
@@ -12893,10 +12922,10 @@
           <w:noProof/>
         </w:rPr>
         <w:drawing>
-          <wp:inline distT="0" distB="0" distL="0" distR="0" wp14:anchorId="3DC8A204" wp14:editId="638A6FFC">
-            <wp:extent cx="5274310" cy="5044440"/>
-            <wp:effectExtent l="0" t="0" r="2540" b="3810"/>
-            <wp:docPr id="3" name="图片 3"/>
+          <wp:inline distT="0" distB="0" distL="0" distR="0" wp14:anchorId="53404E36" wp14:editId="4B2EC01F">
+            <wp:extent cx="5274310" cy="4817110"/>
+            <wp:effectExtent l="0" t="0" r="2540" b="2540"/>
+            <wp:docPr id="5" name="图片 5"/>
             <wp:cNvGraphicFramePr>
               <a:graphicFrameLocks xmlns:a="http://schemas.openxmlformats.org/drawingml/2006/main" noChangeAspect="1"/>
             </wp:cNvGraphicFramePr>
@@ -12904,7 +12933,7 @@
               <a:graphicData uri="http://schemas.openxmlformats.org/drawingml/2006/picture">
                 <pic:pic xmlns:pic="http://schemas.openxmlformats.org/drawingml/2006/picture">
                   <pic:nvPicPr>
-                    <pic:cNvPr id="0" name="Picture 2"/>
+                    <pic:cNvPr id="0" name="Picture 1"/>
                     <pic:cNvPicPr>
                       <a:picLocks noChangeAspect="1" noChangeArrowheads="1"/>
                     </pic:cNvPicPr>
@@ -12925,7 +12954,7 @@
                   <pic:spPr bwMode="auto">
                     <a:xfrm>
                       <a:off x="0" y="0"/>
-                      <a:ext cx="5274310" cy="5044440"/>
+                      <a:ext cx="5274310" cy="4817110"/>
                     </a:xfrm>
                     <a:prstGeom prst="rect">
                       <a:avLst/>
@@ -12945,6 +12974,9 @@
     <w:p>
       <w:pPr>
         <w:jc w:val="center"/>
+        <w:rPr>
+          <w:rFonts w:hint="eastAsia"/>
+        </w:rPr>
       </w:pPr>
       <w:r>
         <w:rPr>
@@ -12978,28 +13010,6 @@
           <w:rFonts w:hint="eastAsia"/>
         </w:rPr>
         <w:t>缓存的生活服务平台管理系统总体结构图</w:t>
-      </w:r>
-      <w:r>
-        <w:rPr>
-          <w:rFonts w:hint="eastAsia"/>
-          <w:color w:val="FF0000"/>
-        </w:rPr>
-        <w:t>（待修改）</w:t>
-      </w:r>
-    </w:p>
-    <w:p>
-      <w:pPr>
-        <w:jc w:val="left"/>
-        <w:rPr>
-          <w:color w:val="FF0000"/>
-        </w:rPr>
-      </w:pPr>
-      <w:r>
-        <w:rPr>
-          <w:rFonts w:hint="eastAsia"/>
-          <w:color w:val="FF0000"/>
-        </w:rPr>
-        <w:t>需要体现总体，不能有过多内部结构</w:t>
       </w:r>
     </w:p>
     <w:p>
@@ -17163,6 +17173,92 @@
     </w:lvl>
   </w:abstractNum>
   <w:abstractNum w:abstractNumId="15" w15:restartNumberingAfterBreak="0">
+    <w:nsid w:val="70B174DE"/>
+    <w:multiLevelType w:val="hybridMultilevel"/>
+    <w:tmpl w:val="85D4AD82"/>
+    <w:lvl w:ilvl="0" w:tplc="0409000F">
+      <w:start w:val="1"/>
+      <w:numFmt w:val="decimal"/>
+      <w:lvlText w:val="%1."/>
+      <w:lvlJc w:val="left"/>
+      <w:pPr>
+        <w:ind w:left="840" w:hanging="420"/>
+      </w:pPr>
+    </w:lvl>
+    <w:lvl w:ilvl="1" w:tplc="04090019" w:tentative="1">
+      <w:start w:val="1"/>
+      <w:numFmt w:val="lowerLetter"/>
+      <w:lvlText w:val="%2)"/>
+      <w:lvlJc w:val="left"/>
+      <w:pPr>
+        <w:ind w:left="1260" w:hanging="420"/>
+      </w:pPr>
+    </w:lvl>
+    <w:lvl w:ilvl="2" w:tplc="0409001B" w:tentative="1">
+      <w:start w:val="1"/>
+      <w:numFmt w:val="lowerRoman"/>
+      <w:lvlText w:val="%3."/>
+      <w:lvlJc w:val="right"/>
+      <w:pPr>
+        <w:ind w:left="1680" w:hanging="420"/>
+      </w:pPr>
+    </w:lvl>
+    <w:lvl w:ilvl="3" w:tplc="0409000F" w:tentative="1">
+      <w:start w:val="1"/>
+      <w:numFmt w:val="decimal"/>
+      <w:lvlText w:val="%4."/>
+      <w:lvlJc w:val="left"/>
+      <w:pPr>
+        <w:ind w:left="2100" w:hanging="420"/>
+      </w:pPr>
+    </w:lvl>
+    <w:lvl w:ilvl="4" w:tplc="04090019" w:tentative="1">
+      <w:start w:val="1"/>
+      <w:numFmt w:val="lowerLetter"/>
+      <w:lvlText w:val="%5)"/>
+      <w:lvlJc w:val="left"/>
+      <w:pPr>
+        <w:ind w:left="2520" w:hanging="420"/>
+      </w:pPr>
+    </w:lvl>
+    <w:lvl w:ilvl="5" w:tplc="0409001B" w:tentative="1">
+      <w:start w:val="1"/>
+      <w:numFmt w:val="lowerRoman"/>
+      <w:lvlText w:val="%6."/>
+      <w:lvlJc w:val="right"/>
+      <w:pPr>
+        <w:ind w:left="2940" w:hanging="420"/>
+      </w:pPr>
+    </w:lvl>
+    <w:lvl w:ilvl="6" w:tplc="0409000F" w:tentative="1">
+      <w:start w:val="1"/>
+      <w:numFmt w:val="decimal"/>
+      <w:lvlText w:val="%7."/>
+      <w:lvlJc w:val="left"/>
+      <w:pPr>
+        <w:ind w:left="3360" w:hanging="420"/>
+      </w:pPr>
+    </w:lvl>
+    <w:lvl w:ilvl="7" w:tplc="04090019" w:tentative="1">
+      <w:start w:val="1"/>
+      <w:numFmt w:val="lowerLetter"/>
+      <w:lvlText w:val="%8)"/>
+      <w:lvlJc w:val="left"/>
+      <w:pPr>
+        <w:ind w:left="3780" w:hanging="420"/>
+      </w:pPr>
+    </w:lvl>
+    <w:lvl w:ilvl="8" w:tplc="0409001B" w:tentative="1">
+      <w:start w:val="1"/>
+      <w:numFmt w:val="lowerRoman"/>
+      <w:lvlText w:val="%9."/>
+      <w:lvlJc w:val="right"/>
+      <w:pPr>
+        <w:ind w:left="4200" w:hanging="420"/>
+      </w:pPr>
+    </w:lvl>
+  </w:abstractNum>
+  <w:abstractNum w:abstractNumId="16" w15:restartNumberingAfterBreak="0">
     <w:nsid w:val="75A34583"/>
     <w:multiLevelType w:val="hybridMultilevel"/>
     <w:tmpl w:val="730400EC"/>
@@ -17251,7 +17347,7 @@
       </w:pPr>
     </w:lvl>
   </w:abstractNum>
-  <w:abstractNum w:abstractNumId="16" w15:restartNumberingAfterBreak="0">
+  <w:abstractNum w:abstractNumId="17" w15:restartNumberingAfterBreak="0">
     <w:nsid w:val="7931247D"/>
     <w:multiLevelType w:val="hybridMultilevel"/>
     <w:tmpl w:val="B8C63228"/>
@@ -17340,7 +17436,7 @@
       </w:pPr>
     </w:lvl>
   </w:abstractNum>
-  <w:abstractNum w:abstractNumId="17" w15:restartNumberingAfterBreak="0">
+  <w:abstractNum w:abstractNumId="18" w15:restartNumberingAfterBreak="0">
     <w:nsid w:val="79E77056"/>
     <w:multiLevelType w:val="multilevel"/>
     <w:tmpl w:val="5B9F25AF"/>
@@ -17429,7 +17525,7 @@
       </w:pPr>
     </w:lvl>
   </w:abstractNum>
-  <w:abstractNum w:abstractNumId="18" w15:restartNumberingAfterBreak="0">
+  <w:abstractNum w:abstractNumId="19" w15:restartNumberingAfterBreak="0">
     <w:nsid w:val="7CD12E64"/>
     <w:multiLevelType w:val="hybridMultilevel"/>
     <w:tmpl w:val="79F06BE2"/>
@@ -17518,7 +17614,7 @@
       </w:pPr>
     </w:lvl>
   </w:abstractNum>
-  <w:abstractNum w:abstractNumId="19" w15:restartNumberingAfterBreak="0">
+  <w:abstractNum w:abstractNumId="20" w15:restartNumberingAfterBreak="0">
     <w:nsid w:val="7F4967C0"/>
     <w:multiLevelType w:val="hybridMultilevel"/>
     <w:tmpl w:val="195E7B82"/>
@@ -17638,7 +17734,7 @@
     <w:abstractNumId w:val="8"/>
   </w:num>
   <w:num w:numId="3">
-    <w:abstractNumId w:val="19"/>
+    <w:abstractNumId w:val="20"/>
   </w:num>
   <w:num w:numId="4">
     <w:abstractNumId w:val="3"/>
@@ -17647,13 +17743,13 @@
     <w:abstractNumId w:val="4"/>
   </w:num>
   <w:num w:numId="6">
-    <w:abstractNumId w:val="17"/>
+    <w:abstractNumId w:val="18"/>
   </w:num>
   <w:num w:numId="7">
     <w:abstractNumId w:val="7"/>
   </w:num>
   <w:num w:numId="8">
-    <w:abstractNumId w:val="15"/>
+    <w:abstractNumId w:val="16"/>
   </w:num>
   <w:num w:numId="9">
     <w:abstractNumId w:val="5"/>
@@ -17662,10 +17758,10 @@
     <w:abstractNumId w:val="6"/>
   </w:num>
   <w:num w:numId="11">
-    <w:abstractNumId w:val="16"/>
+    <w:abstractNumId w:val="17"/>
   </w:num>
   <w:num w:numId="12">
-    <w:abstractNumId w:val="18"/>
+    <w:abstractNumId w:val="19"/>
   </w:num>
   <w:num w:numId="13">
     <w:abstractNumId w:val="11"/>
@@ -17690,6 +17786,9 @@
   </w:num>
   <w:num w:numId="20">
     <w:abstractNumId w:val="12"/>
+  </w:num>
+  <w:num w:numId="21">
+    <w:abstractNumId w:val="15"/>
   </w:num>
 </w:numbering>
 </file>

</xml_diff>